<commit_message>
alteração do repositório local  para demonstração do git fetch
</commit_message>
<xml_diff>
--- a/DP-100MSCertified/04-Versionamento de código com Git e Git HUb/Visao Geral do Curso e Ferramentas.docx
+++ b/DP-100MSCertified/04-Versionamento de código com Git e Git HUb/Visao Geral do Curso e Ferramentas.docx
@@ -2596,6 +2596,31 @@
             </a:graphic>
           </wp:anchor>
         </w:drawing>
+      </w:r>
+    </w:p>
+    <w:p>
+      <w:pPr>
+        <w:pStyle w:val="ListParagraph"/>
+        <w:widowControl/>
+        <w:numPr>
+          <w:ilvl w:val="0"/>
+          <w:numId w:val="0"/>
+        </w:numPr>
+        <w:bidi w:val="0"/>
+        <w:spacing w:lineRule="auto" w:line="276" w:before="0" w:after="160"/>
+        <w:ind w:hanging="0" w:left="-57" w:right="0"/>
+        <w:contextualSpacing/>
+        <w:jc w:val="left"/>
+        <w:rPr>
+          <w:b w:val="false"/>
+          <w:bCs w:val="false"/>
+        </w:rPr>
+      </w:pPr>
+      <w:r>
+        <w:rPr>
+          <w:rFonts w:ascii="Arial" w:hAnsi="Arial"/>
+        </w:rPr>
+        <w:t xml:space="preserve">Para exemplificar melhor como resolver esses problemas, um recurso a ser utilizado após o pull e a utilização do comando git fetch b-romota b-local </w:t>
       </w:r>
     </w:p>
     <w:p>

</xml_diff>